<commit_message>
Final Demo 05 Paperwork
</commit_message>
<xml_diff>
--- a/Documents/Demo05/Weekly Status Report for 2018-06-11.docx
+++ b/Documents/Demo05/Weekly Status Report for 2018-06-11.docx
@@ -147,13 +147,23 @@
                 <w:szCs w:val="20"/>
               </w:rPr>
             </w:pPr>
+            <w:proofErr w:type="spellStart"/>
             <w:r>
               <w:rPr>
                 <w:rFonts w:eastAsia="Times New Roman" w:cs="Arial"/>
                 <w:sz w:val="20"/>
                 <w:szCs w:val="20"/>
               </w:rPr>
-              <w:t>BiFrost Games</w:t>
+              <w:t>BiFrost</w:t>
+            </w:r>
+            <w:proofErr w:type="spellEnd"/>
+            <w:r>
+              <w:rPr>
+                <w:rFonts w:eastAsia="Times New Roman" w:cs="Arial"/>
+                <w:sz w:val="20"/>
+                <w:szCs w:val="20"/>
+              </w:rPr>
+              <w:t xml:space="preserve"> Games</w:t>
             </w:r>
           </w:p>
         </w:tc>
@@ -415,8 +425,20 @@
                 <w:sz w:val="24"/>
                 <w:szCs w:val="24"/>
               </w:rPr>
-              <w:t>Pat Horler</w:t>
-            </w:r>
+              <w:t xml:space="preserve">Pat </w:t>
+            </w:r>
+            <w:proofErr w:type="spellStart"/>
+            <w:r>
+              <w:rPr>
+                <w:b/>
+                <w:bCs/>
+                <w:color w:val="FFFFFF" w:themeColor="background1"/>
+                <w:sz w:val="24"/>
+                <w:szCs w:val="24"/>
+              </w:rPr>
+              <w:t>Horler</w:t>
+            </w:r>
+            <w:proofErr w:type="spellEnd"/>
             <w:r>
               <w:rPr>
                 <w:b/>
@@ -5910,8 +5932,17 @@
                 <w:bCs/>
                 <w:sz w:val="20"/>
               </w:rPr>
-              <w:t>Terms of Service Req</w:t>
-            </w:r>
+              <w:t xml:space="preserve">Terms of Service </w:t>
+            </w:r>
+            <w:proofErr w:type="spellStart"/>
+            <w:r>
+              <w:rPr>
+                <w:bCs/>
+                <w:sz w:val="20"/>
+              </w:rPr>
+              <w:t>Req</w:t>
+            </w:r>
+            <w:proofErr w:type="spellEnd"/>
           </w:p>
         </w:tc>
         <w:tc>
@@ -6805,18 +6836,6 @@
         </w:rPr>
       </w:pPr>
     </w:p>
-    <w:p>
-      <w:pPr>
-        <w:rPr>
-          <w:i/>
-          <w:color w:val="FF0000"/>
-          <w:sz w:val="24"/>
-          <w:szCs w:val="24"/>
-        </w:rPr>
-      </w:pPr>
-      <w:bookmarkStart w:id="0" w:name="_GoBack"/>
-      <w:bookmarkEnd w:id="0"/>
-    </w:p>
     <w:tbl>
       <w:tblPr>
         <w:tblStyle w:val="GridTable4-Accent11"/>
@@ -6859,6 +6878,7 @@
                 <w:sz w:val="24"/>
                 <w:szCs w:val="24"/>
               </w:rPr>
+              <w:lastRenderedPageBreak/>
               <w:t>Git Log</w:t>
             </w:r>
             <w:r>
@@ -6874,14 +6894,6 @@
         </w:tc>
       </w:tr>
     </w:tbl>
-    <w:p>
-      <w:pPr>
-        <w:rPr>
-          <w:sz w:val="24"/>
-          <w:szCs w:val="24"/>
-        </w:rPr>
-      </w:pPr>
-    </w:p>
     <w:p>
       <w:pPr>
         <w:rPr>
@@ -6889,6 +6901,7 @@
           <w:color w:val="FF0000"/>
           <w:sz w:val="24"/>
           <w:szCs w:val="24"/>
+          <w:lang w:val="en-US"/>
         </w:rPr>
       </w:pPr>
       <w:r>
@@ -6945,17 +6958,16 @@
         </w:rPr>
         <w:t>, use the following command</w:t>
       </w:r>
-    </w:p>
-    <w:p>
-      <w:pPr>
+      <w:r>
         <w:rPr>
           <w:i/>
           <w:color w:val="FF0000"/>
           <w:sz w:val="24"/>
           <w:szCs w:val="24"/>
-          <w:lang w:val="en-US"/>
         </w:rPr>
-      </w:pPr>
+        <w:t xml:space="preserve"> </w:t>
+      </w:r>
+      <w:proofErr w:type="spellStart"/>
       <w:r>
         <w:rPr>
           <w:i/>
@@ -6964,8 +6976,31 @@
           <w:szCs w:val="24"/>
           <w:lang w:val="en-US"/>
         </w:rPr>
-        <w:t>git log --since=1.week  --</w:t>
+        <w:t>git</w:t>
       </w:r>
+      <w:proofErr w:type="spellEnd"/>
+      <w:r>
+        <w:rPr>
+          <w:i/>
+          <w:color w:val="FF0000"/>
+          <w:sz w:val="24"/>
+          <w:szCs w:val="24"/>
+          <w:lang w:val="en-US"/>
+        </w:rPr>
+        <w:t xml:space="preserve"> log --since=</w:t>
+      </w:r>
+      <w:proofErr w:type="gramStart"/>
+      <w:r>
+        <w:rPr>
+          <w:i/>
+          <w:color w:val="FF0000"/>
+          <w:sz w:val="24"/>
+          <w:szCs w:val="24"/>
+          <w:lang w:val="en-US"/>
+        </w:rPr>
+        <w:t>1.week  --</w:t>
+      </w:r>
+      <w:proofErr w:type="gramEnd"/>
       <w:r>
         <w:rPr>
           <w:i/>
@@ -6976,16 +7011,6 @@
         </w:rPr>
         <w:t>pretty=format:"%an: %s"</w:t>
       </w:r>
-    </w:p>
-    <w:p>
-      <w:pPr>
-        <w:rPr>
-          <w:i/>
-          <w:color w:val="FF0000"/>
-          <w:sz w:val="24"/>
-          <w:szCs w:val="24"/>
-        </w:rPr>
-      </w:pPr>
       <w:r>
         <w:rPr>
           <w:i/>
@@ -6999,8 +7024,7 @@
     <w:p>
       <w:pPr>
         <w:rPr>
-          <w:sz w:val="24"/>
-          <w:szCs w:val="24"/>
+          <w:noProof/>
         </w:rPr>
       </w:pPr>
       <w:r>
@@ -7010,8 +7034,320 @@
         <w:t xml:space="preserve"> </w:t>
       </w:r>
     </w:p>
+    <w:p>
+      <w:pPr>
+        <w:rPr>
+          <w:noProof/>
+        </w:rPr>
+      </w:pPr>
+    </w:p>
+    <w:p>
+      <w:pPr>
+        <w:rPr>
+          <w:noProof/>
+        </w:rPr>
+      </w:pPr>
+    </w:p>
+    <w:p>
+      <w:pPr>
+        <w:rPr>
+          <w:noProof/>
+        </w:rPr>
+      </w:pPr>
+    </w:p>
+    <w:p>
+      <w:pPr>
+        <w:rPr>
+          <w:noProof/>
+        </w:rPr>
+      </w:pPr>
+      <w:bookmarkStart w:id="0" w:name="_GoBack"/>
+      <w:r>
+        <w:rPr>
+          <w:noProof/>
+          <w:lang w:eastAsia="en-CA"/>
+        </w:rPr>
+        <w:drawing>
+          <wp:anchor distT="0" distB="0" distL="114300" distR="114300" simplePos="0" relativeHeight="251658240" behindDoc="1" locked="0" layoutInCell="1" allowOverlap="1" wp14:anchorId="0C80F3E7" wp14:editId="60AFAC9B">
+            <wp:simplePos x="0" y="0"/>
+            <wp:positionH relativeFrom="margin">
+              <wp:posOffset>600075</wp:posOffset>
+            </wp:positionH>
+            <wp:positionV relativeFrom="margin">
+              <wp:posOffset>1648460</wp:posOffset>
+            </wp:positionV>
+            <wp:extent cx="6130290" cy="3371850"/>
+            <wp:effectExtent l="0" t="0" r="3810" b="0"/>
+            <wp:wrapTight wrapText="bothSides">
+              <wp:wrapPolygon edited="0">
+                <wp:start x="0" y="0"/>
+                <wp:lineTo x="0" y="21478"/>
+                <wp:lineTo x="21546" y="21478"/>
+                <wp:lineTo x="21546" y="0"/>
+                <wp:lineTo x="0" y="0"/>
+              </wp:wrapPolygon>
+            </wp:wrapTight>
+            <wp:docPr id="2" name="Picture 2"/>
+            <wp:cNvGraphicFramePr>
+              <a:graphicFrameLocks xmlns:a="http://schemas.openxmlformats.org/drawingml/2006/main" noChangeAspect="1"/>
+            </wp:cNvGraphicFramePr>
+            <a:graphic xmlns:a="http://schemas.openxmlformats.org/drawingml/2006/main">
+              <a:graphicData uri="http://schemas.openxmlformats.org/drawingml/2006/picture">
+                <pic:pic xmlns:pic="http://schemas.openxmlformats.org/drawingml/2006/picture">
+                  <pic:nvPicPr>
+                    <pic:cNvPr id="1" name=""/>
+                    <pic:cNvPicPr/>
+                  </pic:nvPicPr>
+                  <pic:blipFill rotWithShape="1">
+                    <a:blip r:embed="rId8">
+                      <a:extLst>
+                        <a:ext uri="{28A0092B-C50C-407E-A947-70E740481C1C}">
+                          <a14:useLocalDpi xmlns:a14="http://schemas.microsoft.com/office/drawing/2010/main" val="0"/>
+                        </a:ext>
+                      </a:extLst>
+                    </a:blip>
+                    <a:srcRect l="-280" t="-139" r="280" b="50973"/>
+                    <a:stretch/>
+                  </pic:blipFill>
+                  <pic:spPr bwMode="auto">
+                    <a:xfrm>
+                      <a:off x="0" y="0"/>
+                      <a:ext cx="6130290" cy="3371850"/>
+                    </a:xfrm>
+                    <a:prstGeom prst="rect">
+                      <a:avLst/>
+                    </a:prstGeom>
+                    <a:ln>
+                      <a:noFill/>
+                    </a:ln>
+                    <a:extLst>
+                      <a:ext uri="{53640926-AAD7-44D8-BBD7-CCE9431645EC}">
+                        <a14:shadowObscured xmlns:a14="http://schemas.microsoft.com/office/drawing/2010/main"/>
+                      </a:ext>
+                    </a:extLst>
+                  </pic:spPr>
+                </pic:pic>
+              </a:graphicData>
+            </a:graphic>
+            <wp14:sizeRelV relativeFrom="margin">
+              <wp14:pctHeight>0</wp14:pctHeight>
+            </wp14:sizeRelV>
+          </wp:anchor>
+        </w:drawing>
+      </w:r>
+      <w:bookmarkEnd w:id="0"/>
+    </w:p>
+    <w:p>
+      <w:pPr>
+        <w:rPr>
+          <w:noProof/>
+        </w:rPr>
+      </w:pPr>
+    </w:p>
+    <w:p>
+      <w:pPr>
+        <w:rPr>
+          <w:noProof/>
+        </w:rPr>
+      </w:pPr>
+    </w:p>
+    <w:p>
+      <w:pPr>
+        <w:rPr>
+          <w:noProof/>
+        </w:rPr>
+      </w:pPr>
+    </w:p>
+    <w:p>
+      <w:pPr>
+        <w:rPr>
+          <w:noProof/>
+        </w:rPr>
+      </w:pPr>
+    </w:p>
+    <w:p>
+      <w:pPr>
+        <w:rPr>
+          <w:noProof/>
+        </w:rPr>
+      </w:pPr>
+    </w:p>
+    <w:p>
+      <w:pPr>
+        <w:rPr>
+          <w:noProof/>
+        </w:rPr>
+      </w:pPr>
+    </w:p>
+    <w:p>
+      <w:pPr>
+        <w:rPr>
+          <w:noProof/>
+        </w:rPr>
+      </w:pPr>
+    </w:p>
+    <w:p>
+      <w:pPr>
+        <w:rPr>
+          <w:noProof/>
+        </w:rPr>
+      </w:pPr>
+    </w:p>
+    <w:p>
+      <w:pPr>
+        <w:rPr>
+          <w:noProof/>
+        </w:rPr>
+      </w:pPr>
+    </w:p>
+    <w:p>
+      <w:pPr>
+        <w:rPr>
+          <w:noProof/>
+        </w:rPr>
+      </w:pPr>
+    </w:p>
+    <w:p>
+      <w:pPr>
+        <w:rPr>
+          <w:noProof/>
+        </w:rPr>
+      </w:pPr>
+    </w:p>
+    <w:p>
+      <w:pPr>
+        <w:rPr>
+          <w:noProof/>
+        </w:rPr>
+      </w:pPr>
+    </w:p>
+    <w:p>
+      <w:pPr>
+        <w:rPr>
+          <w:noProof/>
+        </w:rPr>
+      </w:pPr>
+    </w:p>
+    <w:p>
+      <w:pPr>
+        <w:rPr>
+          <w:noProof/>
+        </w:rPr>
+      </w:pPr>
+    </w:p>
+    <w:p>
+      <w:pPr>
+        <w:rPr>
+          <w:noProof/>
+          <w:lang w:eastAsia="en-CA"/>
+        </w:rPr>
+      </w:pPr>
+    </w:p>
+    <w:p>
+      <w:pPr>
+        <w:rPr>
+          <w:noProof/>
+        </w:rPr>
+      </w:pPr>
+    </w:p>
+    <w:p>
+      <w:pPr>
+        <w:rPr>
+          <w:noProof/>
+        </w:rPr>
+      </w:pPr>
+      <w:r>
+        <w:rPr>
+          <w:noProof/>
+          <w:lang w:eastAsia="en-CA"/>
+        </w:rPr>
+        <w:drawing>
+          <wp:anchor distT="0" distB="0" distL="114300" distR="114300" simplePos="0" relativeHeight="251660288" behindDoc="1" locked="0" layoutInCell="1" allowOverlap="1" wp14:anchorId="0721E318" wp14:editId="35F9A421">
+            <wp:simplePos x="0" y="0"/>
+            <wp:positionH relativeFrom="margin">
+              <wp:posOffset>419100</wp:posOffset>
+            </wp:positionH>
+            <wp:positionV relativeFrom="margin">
+              <wp:posOffset>343535</wp:posOffset>
+            </wp:positionV>
+            <wp:extent cx="6130290" cy="3514725"/>
+            <wp:effectExtent l="0" t="0" r="3810" b="9525"/>
+            <wp:wrapTight wrapText="bothSides">
+              <wp:wrapPolygon edited="0">
+                <wp:start x="0" y="0"/>
+                <wp:lineTo x="0" y="21541"/>
+                <wp:lineTo x="21546" y="21541"/>
+                <wp:lineTo x="21546" y="0"/>
+                <wp:lineTo x="0" y="0"/>
+              </wp:wrapPolygon>
+            </wp:wrapTight>
+            <wp:docPr id="4" name="Picture 4"/>
+            <wp:cNvGraphicFramePr>
+              <a:graphicFrameLocks xmlns:a="http://schemas.openxmlformats.org/drawingml/2006/main" noChangeAspect="1"/>
+            </wp:cNvGraphicFramePr>
+            <a:graphic xmlns:a="http://schemas.openxmlformats.org/drawingml/2006/main">
+              <a:graphicData uri="http://schemas.openxmlformats.org/drawingml/2006/picture">
+                <pic:pic xmlns:pic="http://schemas.openxmlformats.org/drawingml/2006/picture">
+                  <pic:nvPicPr>
+                    <pic:cNvPr id="1" name=""/>
+                    <pic:cNvPicPr/>
+                  </pic:nvPicPr>
+                  <pic:blipFill rotWithShape="1">
+                    <a:blip r:embed="rId8">
+                      <a:extLst>
+                        <a:ext uri="{28A0092B-C50C-407E-A947-70E740481C1C}">
+                          <a14:useLocalDpi xmlns:a14="http://schemas.microsoft.com/office/drawing/2010/main" val="0"/>
+                        </a:ext>
+                      </a:extLst>
+                    </a:blip>
+                    <a:srcRect t="48749" b="1"/>
+                    <a:stretch/>
+                  </pic:blipFill>
+                  <pic:spPr bwMode="auto">
+                    <a:xfrm>
+                      <a:off x="0" y="0"/>
+                      <a:ext cx="6130290" cy="3514725"/>
+                    </a:xfrm>
+                    <a:prstGeom prst="rect">
+                      <a:avLst/>
+                    </a:prstGeom>
+                    <a:ln>
+                      <a:noFill/>
+                    </a:ln>
+                    <a:extLst>
+                      <a:ext uri="{53640926-AAD7-44D8-BBD7-CCE9431645EC}">
+                        <a14:shadowObscured xmlns:a14="http://schemas.microsoft.com/office/drawing/2010/main"/>
+                      </a:ext>
+                    </a:extLst>
+                  </pic:spPr>
+                </pic:pic>
+              </a:graphicData>
+            </a:graphic>
+            <wp14:sizeRelV relativeFrom="margin">
+              <wp14:pctHeight>0</wp14:pctHeight>
+            </wp14:sizeRelV>
+          </wp:anchor>
+        </w:drawing>
+      </w:r>
+    </w:p>
+    <w:p>
+      <w:pPr>
+        <w:rPr>
+          <w:noProof/>
+          <w:lang w:eastAsia="en-CA"/>
+        </w:rPr>
+      </w:pPr>
+    </w:p>
+    <w:p>
+      <w:pPr>
+        <w:rPr>
+          <w:sz w:val="24"/>
+          <w:szCs w:val="24"/>
+        </w:rPr>
+      </w:pPr>
+    </w:p>
     <w:sectPr>
-      <w:headerReference w:type="default" r:id="rId8"/>
+      <w:headerReference w:type="default" r:id="rId9"/>
       <w:pgSz w:w="15840" w:h="12240" w:orient="landscape"/>
       <w:pgMar w:top="720" w:right="720" w:bottom="720" w:left="720" w:header="706" w:footer="706" w:gutter="0"/>
       <w:cols w:space="708"/>
@@ -7253,7 +7589,7 @@
               <w:color w:val="FFFFFF" w:themeColor="background1"/>
               <w:sz w:val="28"/>
             </w:rPr>
-            <w:t>5</w:t>
+            <w:t>6</w:t>
           </w:r>
           <w:r>
             <w:rPr>
@@ -8906,7 +9242,7 @@
     <w:sig w:usb0="E00002FF" w:usb1="6AC7FDFB" w:usb2="08000012" w:usb3="00000000" w:csb0="0002009F" w:csb1="00000000"/>
   </w:font>
   <w:font w:name="MS Mincho">
-    <w:altName w:val="ＭＳ 明朝"/>
+    <w:altName w:val="Yu Gothic UI"/>
     <w:panose1 w:val="02020609040205080304"/>
     <w:charset w:val="80"/>
     <w:family w:val="modern"/>

</xml_diff>